<commit_message>
AVR8 soft core with support for SPI, pin shifting and custom core example
</commit_message>
<xml_diff>
--- a/AVR8 soft core for Papilio board with support for SPI.docx
+++ b/AVR8 soft core for Papilio board with support for SPI.docx
@@ -36,19 +36,22 @@
       <w:pPr>
         <w:pStyle w:val="Heading1"/>
         <w:jc w:val="center"/>
+        <w:rPr>
+          <w:sz w:val="32"/>
+        </w:rPr>
       </w:pPr>
     </w:p>
     <w:p>
       <w:pPr>
         <w:jc w:val="center"/>
         <w:rPr>
-          <w:sz w:val="40"/>
+          <w:sz w:val="44"/>
           <w:szCs w:val="40"/>
         </w:rPr>
       </w:pPr>
       <w:r>
         <w:rPr>
-          <w:sz w:val="40"/>
+          <w:sz w:val="44"/>
           <w:szCs w:val="40"/>
         </w:rPr>
         <w:t xml:space="preserve">AVR8 soft core for </w:t>
@@ -56,7 +59,7 @@
       <w:proofErr w:type="spellStart"/>
       <w:r>
         <w:rPr>
-          <w:sz w:val="40"/>
+          <w:sz w:val="44"/>
           <w:szCs w:val="40"/>
         </w:rPr>
         <w:t>Papilio</w:t>
@@ -64,7 +67,7 @@
       <w:proofErr w:type="spellEnd"/>
       <w:r>
         <w:rPr>
-          <w:sz w:val="40"/>
+          <w:sz w:val="44"/>
           <w:szCs w:val="40"/>
         </w:rPr>
         <w:t xml:space="preserve"> board with support for SPI, pin shifting and custom core example</w:t>
@@ -8941,6 +8944,9 @@
         <w:jc w:val="center"/>
       </w:pPr>
       <w:r>
+        <w:rPr>
+          <w:noProof/>
+        </w:rPr>
         <w:lastRenderedPageBreak/>
         <w:drawing>
           <wp:inline distT="0" distB="0" distL="0" distR="0">
@@ -9030,6 +9036,9 @@
         <w:jc w:val="center"/>
       </w:pPr>
       <w:r>
+        <w:rPr>
+          <w:noProof/>
+        </w:rPr>
         <w:lastRenderedPageBreak/>
         <w:drawing>
           <wp:inline distT="0" distB="0" distL="0" distR="0">
@@ -9132,6 +9141,9 @@
         <w:jc w:val="center"/>
       </w:pPr>
       <w:r>
+        <w:rPr>
+          <w:noProof/>
+        </w:rPr>
         <w:drawing>
           <wp:inline distT="0" distB="0" distL="0" distR="0">
             <wp:extent cx="1920240" cy="3657600"/>
@@ -12559,7 +12571,7 @@
 </file>
 
 <file path=customXml/itemProps1.xml><?xml version="1.0" encoding="utf-8"?>
-<ds:datastoreItem xmlns:ds="http://schemas.openxmlformats.org/officeDocument/2006/customXml" ds:itemID="{79244BFD-7A28-499B-9B8B-F3BC8214CBC5}">
+<ds:datastoreItem xmlns:ds="http://schemas.openxmlformats.org/officeDocument/2006/customXml" ds:itemID="{FE55C832-1FC6-41D6-B27E-1EE6649AF7A9}">
   <ds:schemaRefs>
     <ds:schemaRef ds:uri="http://schemas.openxmlformats.org/officeDocument/2006/bibliography"/>
   </ds:schemaRefs>

</xml_diff>